<commit_message>
Parsing/Creating Mind map structure
</commit_message>
<xml_diff>
--- a/Documentation/Mindmapper.docx
+++ b/Documentation/Mindmapper.docx
@@ -31,22 +31,20 @@
     </w:p>
     <w:sdt>
       <w:sdtPr>
+        <w:rPr>
+          <w:rFonts w:asciiTheme="minorHAnsi" w:hAnsiTheme="minorHAnsi"/>
+          <w:b w:val="0"/>
+          <w:color w:val="auto"/>
+          <w:sz w:val="22"/>
+          <w:szCs w:val="22"/>
+          <w:lang w:val="en-US"/>
+        </w:rPr>
         <w:id w:val="19090376"/>
         <w:docPartObj>
           <w:docPartGallery w:val="Table of Contents"/>
           <w:docPartUnique/>
         </w:docPartObj>
       </w:sdtPr>
-      <w:sdtEndPr>
-        <w:rPr>
-          <w:rFonts w:asciiTheme="minorHAnsi" w:hAnsiTheme="minorHAnsi"/>
-          <w:b w:val="0"/>
-          <w:color w:val="auto"/>
-          <w:sz w:val="22"/>
-          <w:szCs w:val="22"/>
-          <w:lang w:val="en-US"/>
-        </w:rPr>
-      </w:sdtEndPr>
       <w:sdtContent>
         <w:p>
           <w:pPr>
@@ -1047,33 +1045,57 @@
           <w:tab w:val="left" w:pos="1701"/>
           <w:tab w:val="left" w:pos="2127"/>
         </w:tabs>
-      </w:pPr>
-      <w:proofErr w:type="gramStart"/>
-      <w:r>
+        <w:rPr>
+          <w:lang w:val="de-CH"/>
+        </w:rPr>
+      </w:pPr>
+      <w:proofErr w:type="spellStart"/>
+      <w:r>
+        <w:rPr>
+          <w:lang w:val="de-CH"/>
+        </w:rPr>
         <w:t>instruction</w:t>
       </w:r>
-      <w:proofErr w:type="gramEnd"/>
-      <w:r>
+      <w:proofErr w:type="spellEnd"/>
+      <w:r>
+        <w:rPr>
+          <w:lang w:val="de-CH"/>
+        </w:rPr>
         <w:tab/>
         <w:t>=</w:t>
       </w:r>
       <w:r>
+        <w:rPr>
+          <w:lang w:val="de-CH"/>
+        </w:rPr>
         <w:tab/>
       </w:r>
       <w:proofErr w:type="spellStart"/>
       <w:r>
+        <w:rPr>
+          <w:lang w:val="de-CH"/>
+        </w:rPr>
         <w:t>letter|digit</w:t>
       </w:r>
       <w:proofErr w:type="spellEnd"/>
       <w:r>
+        <w:rPr>
+          <w:lang w:val="de-CH"/>
+        </w:rPr>
         <w:t xml:space="preserve"> {</w:t>
       </w:r>
       <w:proofErr w:type="spellStart"/>
       <w:r>
+        <w:rPr>
+          <w:lang w:val="de-CH"/>
+        </w:rPr>
         <w:t>letter|digit</w:t>
       </w:r>
       <w:proofErr w:type="spellEnd"/>
       <w:r>
+        <w:rPr>
+          <w:lang w:val="de-CH"/>
+        </w:rPr>
         <w:t>}</w:t>
       </w:r>
     </w:p>
@@ -1332,6 +1354,18 @@
                 <w:lang w:val="de-CH"/>
               </w:rPr>
               <w:t>Name</w:t>
+            </w:r>
+            <w:r>
+              <w:rPr>
+                <w:lang w:val="de-CH"/>
+              </w:rPr>
+              <w:t>, Bezeichnung, Farbe</w:t>
+            </w:r>
+            <w:r>
+              <w:rPr>
+                <w:lang w:val="de-CH"/>
+              </w:rPr>
+              <w:t>, Aktivieren</w:t>
             </w:r>
           </w:p>
           <w:p>
@@ -2171,7 +2205,7 @@
           <v:shape id="_x0000_i1025" type="#_x0000_t75" style="width:366.75pt;height:196.5pt" o:ole="">
             <v:imagedata r:id="rId6" o:title=""/>
           </v:shape>
-          <o:OLEObject Type="Embed" ProgID="Visio.Drawing.11" ShapeID="_x0000_i1025" DrawAspect="Content" ObjectID="_1307790017" r:id="rId7"/>
+          <o:OLEObject Type="Embed" ProgID="Visio.Drawing.11" ShapeID="_x0000_i1025" DrawAspect="Content" ObjectID="_1308825017" r:id="rId7"/>
         </w:object>
       </w:r>
     </w:p>
@@ -2468,6 +2502,100 @@
         </w:rPr>
       </w:pPr>
     </w:p>
+    <w:p>
+      <w:pPr>
+        <w:ind w:left="360"/>
+        <w:rPr>
+          <w:lang w:val="de-CH"/>
+        </w:rPr>
+      </w:pPr>
+    </w:p>
+    <w:p>
+      <w:pPr>
+        <w:ind w:left="360"/>
+        <w:rPr>
+          <w:lang w:val="de-CH"/>
+        </w:rPr>
+      </w:pPr>
+    </w:p>
+    <w:p>
+      <w:pPr>
+        <w:pStyle w:val="Heading1"/>
+        <w:rPr>
+          <w:lang w:val="de-CH"/>
+        </w:rPr>
+      </w:pPr>
+      <w:r>
+        <w:rPr>
+          <w:lang w:val="de-CH"/>
+        </w:rPr>
+        <w:t>Literatur</w:t>
+      </w:r>
+    </w:p>
+    <w:p>
+      <w:pPr>
+        <w:pStyle w:val="ListParagraph"/>
+        <w:numPr>
+          <w:ilvl w:val="0"/>
+          <w:numId w:val="4"/>
+        </w:numPr>
+        <w:rPr>
+          <w:lang w:val="de-CH"/>
+        </w:rPr>
+      </w:pPr>
+      <w:r>
+        <w:rPr>
+          <w:lang w:val="de-CH"/>
+        </w:rPr>
+        <w:t xml:space="preserve">Niklaus Wirth: Grundlagen und Techniken des </w:t>
+      </w:r>
+      <w:proofErr w:type="spellStart"/>
+      <w:r>
+        <w:rPr>
+          <w:lang w:val="de-CH"/>
+        </w:rPr>
+        <w:t>Compilerbaus</w:t>
+      </w:r>
+      <w:proofErr w:type="spellEnd"/>
+      <w:r>
+        <w:rPr>
+          <w:lang w:val="de-CH"/>
+        </w:rPr>
+        <w:t>, ISBN 978-3-486-58581-0</w:t>
+      </w:r>
+    </w:p>
+    <w:p>
+      <w:pPr>
+        <w:pStyle w:val="ListParagraph"/>
+        <w:numPr>
+          <w:ilvl w:val="0"/>
+          <w:numId w:val="4"/>
+        </w:numPr>
+        <w:rPr>
+          <w:lang w:val="de-CH"/>
+        </w:rPr>
+      </w:pPr>
+      <w:r>
+        <w:rPr>
+          <w:lang w:val="de-CH"/>
+        </w:rPr>
+        <w:t xml:space="preserve">Gamma, Helm, Johnson, </w:t>
+      </w:r>
+      <w:proofErr w:type="spellStart"/>
+      <w:r>
+        <w:rPr>
+          <w:lang w:val="de-CH"/>
+        </w:rPr>
+        <w:t>Vlissides</w:t>
+      </w:r>
+      <w:proofErr w:type="spellEnd"/>
+      <w:r>
+        <w:rPr>
+          <w:lang w:val="de-CH"/>
+        </w:rPr>
+        <w:t>: Design Patterns, ISBN 0-201-63361-2</w:t>
+      </w:r>
+    </w:p>
     <w:sectPr>
       <w:pgSz w:w="12240" w:h="15840"/>
       <w:pgMar w:top="1440" w:right="1440" w:bottom="1440" w:left="1440" w:header="708" w:footer="708" w:gutter="0"/>
@@ -2576,9 +2704,9 @@
     </w:lvl>
   </w:abstractNum>
   <w:abstractNum w:abstractNumId="1">
-    <w:nsid w:val="19A511D4"/>
+    <w:nsid w:val="18261169"/>
     <w:multiLevelType w:val="hybridMultilevel"/>
-    <w:tmpl w:val="6928BA48"/>
+    <w:tmpl w:val="3ED86A44"/>
     <w:lvl w:ilvl="0" w:tplc="04090001">
       <w:start w:val="1"/>
       <w:numFmt w:val="bullet"/>
@@ -2689,6 +2817,119 @@
     </w:lvl>
   </w:abstractNum>
   <w:abstractNum w:abstractNumId="2">
+    <w:nsid w:val="19A511D4"/>
+    <w:multiLevelType w:val="hybridMultilevel"/>
+    <w:tmpl w:val="6928BA48"/>
+    <w:lvl w:ilvl="0" w:tplc="04090001">
+      <w:start w:val="1"/>
+      <w:numFmt w:val="bullet"/>
+      <w:lvlText w:val=""/>
+      <w:lvlJc w:val="left"/>
+      <w:pPr>
+        <w:ind w:left="720" w:hanging="360"/>
+      </w:pPr>
+      <w:rPr>
+        <w:rFonts w:ascii="Symbol" w:hAnsi="Symbol" w:hint="default"/>
+      </w:rPr>
+    </w:lvl>
+    <w:lvl w:ilvl="1" w:tplc="04090003" w:tentative="1">
+      <w:start w:val="1"/>
+      <w:numFmt w:val="bullet"/>
+      <w:lvlText w:val="o"/>
+      <w:lvlJc w:val="left"/>
+      <w:pPr>
+        <w:ind w:left="1440" w:hanging="360"/>
+      </w:pPr>
+      <w:rPr>
+        <w:rFonts w:ascii="Courier New" w:hAnsi="Courier New" w:cs="Courier New" w:hint="default"/>
+      </w:rPr>
+    </w:lvl>
+    <w:lvl w:ilvl="2" w:tplc="04090005" w:tentative="1">
+      <w:start w:val="1"/>
+      <w:numFmt w:val="bullet"/>
+      <w:lvlText w:val=""/>
+      <w:lvlJc w:val="left"/>
+      <w:pPr>
+        <w:ind w:left="2160" w:hanging="360"/>
+      </w:pPr>
+      <w:rPr>
+        <w:rFonts w:ascii="Wingdings" w:hAnsi="Wingdings" w:hint="default"/>
+      </w:rPr>
+    </w:lvl>
+    <w:lvl w:ilvl="3" w:tplc="04090001" w:tentative="1">
+      <w:start w:val="1"/>
+      <w:numFmt w:val="bullet"/>
+      <w:lvlText w:val=""/>
+      <w:lvlJc w:val="left"/>
+      <w:pPr>
+        <w:ind w:left="2880" w:hanging="360"/>
+      </w:pPr>
+      <w:rPr>
+        <w:rFonts w:ascii="Symbol" w:hAnsi="Symbol" w:hint="default"/>
+      </w:rPr>
+    </w:lvl>
+    <w:lvl w:ilvl="4" w:tplc="04090003" w:tentative="1">
+      <w:start w:val="1"/>
+      <w:numFmt w:val="bullet"/>
+      <w:lvlText w:val="o"/>
+      <w:lvlJc w:val="left"/>
+      <w:pPr>
+        <w:ind w:left="3600" w:hanging="360"/>
+      </w:pPr>
+      <w:rPr>
+        <w:rFonts w:ascii="Courier New" w:hAnsi="Courier New" w:cs="Courier New" w:hint="default"/>
+      </w:rPr>
+    </w:lvl>
+    <w:lvl w:ilvl="5" w:tplc="04090005" w:tentative="1">
+      <w:start w:val="1"/>
+      <w:numFmt w:val="bullet"/>
+      <w:lvlText w:val=""/>
+      <w:lvlJc w:val="left"/>
+      <w:pPr>
+        <w:ind w:left="4320" w:hanging="360"/>
+      </w:pPr>
+      <w:rPr>
+        <w:rFonts w:ascii="Wingdings" w:hAnsi="Wingdings" w:hint="default"/>
+      </w:rPr>
+    </w:lvl>
+    <w:lvl w:ilvl="6" w:tplc="04090001" w:tentative="1">
+      <w:start w:val="1"/>
+      <w:numFmt w:val="bullet"/>
+      <w:lvlText w:val=""/>
+      <w:lvlJc w:val="left"/>
+      <w:pPr>
+        <w:ind w:left="5040" w:hanging="360"/>
+      </w:pPr>
+      <w:rPr>
+        <w:rFonts w:ascii="Symbol" w:hAnsi="Symbol" w:hint="default"/>
+      </w:rPr>
+    </w:lvl>
+    <w:lvl w:ilvl="7" w:tplc="04090003" w:tentative="1">
+      <w:start w:val="1"/>
+      <w:numFmt w:val="bullet"/>
+      <w:lvlText w:val="o"/>
+      <w:lvlJc w:val="left"/>
+      <w:pPr>
+        <w:ind w:left="5760" w:hanging="360"/>
+      </w:pPr>
+      <w:rPr>
+        <w:rFonts w:ascii="Courier New" w:hAnsi="Courier New" w:cs="Courier New" w:hint="default"/>
+      </w:rPr>
+    </w:lvl>
+    <w:lvl w:ilvl="8" w:tplc="04090005" w:tentative="1">
+      <w:start w:val="1"/>
+      <w:numFmt w:val="bullet"/>
+      <w:lvlText w:val=""/>
+      <w:lvlJc w:val="left"/>
+      <w:pPr>
+        <w:ind w:left="6480" w:hanging="360"/>
+      </w:pPr>
+      <w:rPr>
+        <w:rFonts w:ascii="Wingdings" w:hAnsi="Wingdings" w:hint="default"/>
+      </w:rPr>
+    </w:lvl>
+  </w:abstractNum>
+  <w:abstractNum w:abstractNumId="3">
     <w:nsid w:val="1BEB4380"/>
     <w:multiLevelType w:val="hybridMultilevel"/>
     <w:tmpl w:val="2982A718"/>
@@ -2804,9 +3045,12 @@
     <w:abstractNumId w:val="0"/>
   </w:num>
   <w:num w:numId="2">
+    <w:abstractNumId w:val="3"/>
+  </w:num>
+  <w:num w:numId="3">
     <w:abstractNumId w:val="2"/>
   </w:num>
-  <w:num w:numId="3">
+  <w:num w:numId="4">
     <w:abstractNumId w:val="1"/>
   </w:num>
 </w:numbering>
@@ -3832,7 +4076,7 @@
 </file>
 
 <file path=customXml/itemProps1.xml><?xml version="1.0" encoding="utf-8"?>
-<ds:datastoreItem xmlns:ds="http://schemas.openxmlformats.org/officeDocument/2006/customXml" ds:itemID="{6C1FEF15-9CEB-46FF-B9B5-7A57AC39EAA5}">
+<ds:datastoreItem xmlns:ds="http://schemas.openxmlformats.org/officeDocument/2006/customXml" ds:itemID="{572A1764-BAF7-4942-AB93-8697D65A9DC8}">
   <ds:schemaRefs>
     <ds:schemaRef ds:uri="http://schemas.openxmlformats.org/officeDocument/2006/bibliography"/>
   </ds:schemaRefs>

</xml_diff>